<commit_message>
Changing git location in the file
</commit_message>
<xml_diff>
--- a/DatabaseSystems/doc/Final Project Documentation Rabin Ranabhat.docx
+++ b/DatabaseSystems/doc/Final Project Documentation Rabin Ranabhat.docx
@@ -5393,8 +5393,6 @@
         <w:ind w:left="1440"/>
         <w:jc w:val="both"/>
       </w:pPr>
-      <w:bookmarkStart w:id="0" w:name="_GoBack"/>
-      <w:bookmarkEnd w:id="0"/>
     </w:p>
     <w:p>
       <w:pPr>
@@ -6455,7 +6453,7 @@
           <w:rPr>
             <w:rStyle w:val="Hyperlink"/>
           </w:rPr>
-          <w:t>https://github.com/rabin2360/Database_Systems</w:t>
+          <w:t>https://github.com/rabin2360/DB_Project</w:t>
         </w:r>
       </w:hyperlink>
     </w:p>
@@ -6463,6 +6461,8 @@
       <w:pPr>
         <w:jc w:val="both"/>
       </w:pPr>
+      <w:bookmarkStart w:id="0" w:name="_GoBack"/>
+      <w:bookmarkEnd w:id="0"/>
     </w:p>
     <w:sectPr>
       <w:headerReference w:type="default" r:id="rId8"/>

</xml_diff>